<commit_message>
UPD presentation and 'readme'
</commit_message>
<xml_diff>
--- a/pygame_project_poyasnitelnaya_zapiska.docx
+++ b/pygame_project_poyasnitelnaya_zapiska.docx
@@ -1,6 +1,6 @@
 
 <file path=word/document.xml><?xml version="1.0" encoding="utf-8"?>
-<w:document xmlns:wpc="http://schemas.microsoft.com/office/word/2010/wordprocessingCanvas" xmlns:mc="http://schemas.openxmlformats.org/markup-compatibility/2006" xmlns:o="urn:schemas-microsoft-com:office:office" xmlns:r="http://schemas.openxmlformats.org/officeDocument/2006/relationships" xmlns:m="http://schemas.openxmlformats.org/officeDocument/2006/math" xmlns:v="urn:schemas-microsoft-com:vml" xmlns:wp14="http://schemas.microsoft.com/office/word/2010/wordprocessingDrawing" xmlns:wp="http://schemas.openxmlformats.org/drawingml/2006/wordprocessingDrawing" xmlns:w10="urn:schemas-microsoft-com:office:word" xmlns:w="http://schemas.openxmlformats.org/wordprocessingml/2006/main" xmlns:w14="http://schemas.microsoft.com/office/word/2010/wordml" xmlns:w15="http://schemas.microsoft.com/office/word/2012/wordml" xmlns:wpg="http://schemas.microsoft.com/office/word/2010/wordprocessingGroup" xmlns:wpi="http://schemas.microsoft.com/office/word/2010/wordprocessingInk" xmlns:wne="http://schemas.microsoft.com/office/word/2006/wordml" xmlns:wps="http://schemas.microsoft.com/office/word/2010/wordprocessingShape" mc:Ignorable="w14 w15 wp14">
+<w:document xmlns:wpc="http://schemas.microsoft.com/office/word/2010/wordprocessingCanvas" xmlns:cx="http://schemas.microsoft.com/office/drawing/2014/chartex" xmlns:cx1="http://schemas.microsoft.com/office/drawing/2015/9/8/chartex" xmlns:mc="http://schemas.openxmlformats.org/markup-compatibility/2006" xmlns:o="urn:schemas-microsoft-com:office:office" xmlns:r="http://schemas.openxmlformats.org/officeDocument/2006/relationships" xmlns:m="http://schemas.openxmlformats.org/officeDocument/2006/math" xmlns:v="urn:schemas-microsoft-com:vml" xmlns:wp14="http://schemas.microsoft.com/office/word/2010/wordprocessingDrawing" xmlns:wp="http://schemas.openxmlformats.org/drawingml/2006/wordprocessingDrawing" xmlns:w10="urn:schemas-microsoft-com:office:word" xmlns:w="http://schemas.openxmlformats.org/wordprocessingml/2006/main" xmlns:w14="http://schemas.microsoft.com/office/word/2010/wordml" xmlns:w15="http://schemas.microsoft.com/office/word/2012/wordml" xmlns:w16se="http://schemas.microsoft.com/office/word/2015/wordml/symex" xmlns:wpg="http://schemas.microsoft.com/office/word/2010/wordprocessingGroup" xmlns:wpi="http://schemas.microsoft.com/office/word/2010/wordprocessingInk" xmlns:wne="http://schemas.microsoft.com/office/word/2006/wordml" xmlns:wps="http://schemas.microsoft.com/office/word/2010/wordprocessingShape" mc:Ignorable="w14 w15 w16se wp14">
   <w:body>
     <w:p>
       <w:pPr>
@@ -70,25 +70,7 @@
           <w:sz w:val="28"/>
           <w:szCs w:val="28"/>
         </w:rPr>
-        <w:t>Проскурина Елизавета</w:t>
-      </w:r>
-      <w:r>
-        <w:rPr>
-          <w:rFonts w:ascii="Times New Roman" w:hAnsi="Times New Roman" w:cs="Times New Roman"/>
-          <w:sz w:val="28"/>
-          <w:szCs w:val="28"/>
-        </w:rPr>
-        <w:t xml:space="preserve">, </w:t>
-      </w:r>
-      <w:bookmarkStart w:id="0" w:name="_GoBack"/>
-      <w:bookmarkEnd w:id="0"/>
-      <w:r>
-        <w:rPr>
-          <w:rFonts w:ascii="Times New Roman" w:hAnsi="Times New Roman" w:cs="Times New Roman"/>
-          <w:sz w:val="28"/>
-          <w:szCs w:val="28"/>
-        </w:rPr>
-        <w:t>Выдра Андрей</w:t>
+        <w:t>Проскурина Елизавета, Выдра Андрей</w:t>
       </w:r>
     </w:p>
     <w:p>
@@ -315,7 +297,7 @@
           <w:sz w:val="28"/>
           <w:szCs w:val="28"/>
         </w:rPr>
-        <w:t xml:space="preserve">Уровни будут генерироваться рандомно, при проигрыше сложность убавляется на единицу, сложность, </w:t>
+        <w:t xml:space="preserve">Уровни будут генерироваться рандомно, сложность, </w:t>
       </w:r>
     </w:p>
     <w:p>
@@ -349,15 +331,15 @@
           <w:sz w:val="28"/>
           <w:szCs w:val="28"/>
         </w:rPr>
-        <w:t>Игра будет</w:t>
-      </w:r>
-      <w:r>
-        <w:rPr>
-          <w:rFonts w:ascii="Times New Roman" w:hAnsi="Times New Roman" w:cs="Times New Roman"/>
-          <w:sz w:val="28"/>
-          <w:szCs w:val="28"/>
-        </w:rPr>
-        <w:t xml:space="preserve"> изометрии. Скорее всего у персонажа будут свои способности, которые он будет применять против врагов и тп.</w:t>
+        <w:t xml:space="preserve">Игра реализована в </w:t>
+      </w:r>
+      <w:r>
+        <w:rPr>
+          <w:rFonts w:ascii="Times New Roman" w:hAnsi="Times New Roman" w:cs="Times New Roman"/>
+          <w:sz w:val="28"/>
+          <w:szCs w:val="28"/>
+        </w:rPr>
+        <w:t>изометрии. Скорее всего у персонажа будут свои способности, которые он будет применять против врагов и тп.</w:t>
       </w:r>
     </w:p>
     <w:p>
@@ -402,15 +384,34 @@
           <w:rFonts w:ascii="Times New Roman" w:hAnsi="Times New Roman" w:cs="Times New Roman"/>
           <w:sz w:val="28"/>
           <w:szCs w:val="28"/>
-        </w:rPr>
-      </w:pPr>
-      <w:r>
-        <w:rPr>
-          <w:rFonts w:ascii="Times New Roman" w:hAnsi="Times New Roman" w:cs="Times New Roman"/>
-          <w:sz w:val="28"/>
-          <w:szCs w:val="28"/>
-        </w:rPr>
-        <w:t>Модули: pygame, sqlite3</w:t>
+          <w:lang w:val="en-GB"/>
+        </w:rPr>
+      </w:pPr>
+      <w:r>
+        <w:rPr>
+          <w:rFonts w:ascii="Times New Roman" w:hAnsi="Times New Roman" w:cs="Times New Roman"/>
+          <w:sz w:val="28"/>
+          <w:szCs w:val="28"/>
+        </w:rPr>
+        <w:t>Модули</w:t>
+      </w:r>
+      <w:r>
+        <w:rPr>
+          <w:rFonts w:ascii="Times New Roman" w:hAnsi="Times New Roman" w:cs="Times New Roman"/>
+          <w:sz w:val="28"/>
+          <w:szCs w:val="28"/>
+          <w:lang w:val="en-GB"/>
+        </w:rPr>
+        <w:t>: pygame, sqlite3</w:t>
+      </w:r>
+      <w:r>
+        <w:rPr>
+          <w:rFonts w:ascii="Times New Roman" w:hAnsi="Times New Roman" w:cs="Times New Roman"/>
+          <w:sz w:val="28"/>
+          <w:szCs w:val="28"/>
+          <w:lang w:val="en-GB"/>
+        </w:rPr>
+        <w:t>, pyqame_gui, pickle, random, collections, sys</w:t>
       </w:r>
     </w:p>
     <w:p>
@@ -529,32 +530,32 @@
           <w:sz w:val="28"/>
           <w:szCs w:val="28"/>
         </w:rPr>
+        <w:t>Floor(спрайт пола, отвечает за перемещение игрока)</w:t>
+      </w:r>
+      <w:r>
+        <w:rPr>
+          <w:rFonts w:ascii="Times New Roman" w:hAnsi="Times New Roman" w:cs="Times New Roman"/>
+          <w:sz w:val="28"/>
+          <w:szCs w:val="28"/>
+        </w:rPr>
+        <w:t>База данных:</w:t>
+      </w:r>
+    </w:p>
+    <w:p>
+      <w:pPr>
+        <w:rPr>
+          <w:rFonts w:ascii="Times New Roman" w:hAnsi="Times New Roman" w:cs="Times New Roman"/>
+          <w:sz w:val="28"/>
+          <w:szCs w:val="28"/>
+        </w:rPr>
+      </w:pPr>
+      <w:r>
+        <w:rPr>
+          <w:rFonts w:ascii="Times New Roman" w:hAnsi="Times New Roman" w:cs="Times New Roman"/>
+          <w:sz w:val="28"/>
+          <w:szCs w:val="28"/>
+        </w:rPr>
         <w:lastRenderedPageBreak/>
-        <w:t>Floor(спрайт пола, отвечает за перемещение игрока)</w:t>
-      </w:r>
-      <w:r>
-        <w:rPr>
-          <w:rFonts w:ascii="Times New Roman" w:hAnsi="Times New Roman" w:cs="Times New Roman"/>
-          <w:sz w:val="28"/>
-          <w:szCs w:val="28"/>
-        </w:rPr>
-        <w:t>База данных:</w:t>
-      </w:r>
-    </w:p>
-    <w:p>
-      <w:pPr>
-        <w:rPr>
-          <w:rFonts w:ascii="Times New Roman" w:hAnsi="Times New Roman" w:cs="Times New Roman"/>
-          <w:sz w:val="28"/>
-          <w:szCs w:val="28"/>
-        </w:rPr>
-      </w:pPr>
-      <w:r>
-        <w:rPr>
-          <w:rFonts w:ascii="Times New Roman" w:hAnsi="Times New Roman" w:cs="Times New Roman"/>
-          <w:sz w:val="28"/>
-          <w:szCs w:val="28"/>
-        </w:rPr>
         <w:t>Проект содержит базу</w:t>
       </w:r>
       <w:r>
@@ -591,55 +592,114 @@
           <w:szCs w:val="28"/>
         </w:rPr>
       </w:pPr>
+    </w:p>
+    <w:p>
+      <w:pPr>
+        <w:jc w:val="center"/>
+        <w:rPr>
+          <w:rFonts w:ascii="Times New Roman" w:hAnsi="Times New Roman" w:cs="Times New Roman"/>
+          <w:sz w:val="28"/>
+          <w:szCs w:val="28"/>
+          <w:lang w:eastAsia="ja-JP"/>
+        </w:rPr>
+      </w:pPr>
+      <w:r>
+        <w:rPr>
+          <w:rFonts w:ascii="Times New Roman" w:hAnsi="Times New Roman" w:cs="Times New Roman"/>
+          <w:sz w:val="28"/>
+          <w:szCs w:val="28"/>
+          <w:lang w:eastAsia="ja-JP"/>
+        </w:rPr>
+        <w:t>Стартовое меню</w:t>
+      </w:r>
+    </w:p>
+    <w:p>
+      <w:pPr>
+        <w:jc w:val="center"/>
+        <w:rPr>
+          <w:rFonts w:ascii="Times New Roman" w:hAnsi="Times New Roman" w:cs="Times New Roman"/>
+          <w:sz w:val="28"/>
+          <w:szCs w:val="28"/>
+          <w:lang w:eastAsia="ja-JP"/>
+        </w:rPr>
+      </w:pPr>
+      <w:r>
+        <w:rPr>
+          <w:rFonts w:ascii="Times New Roman" w:hAnsi="Times New Roman" w:cs="Times New Roman"/>
+          <w:sz w:val="28"/>
+          <w:szCs w:val="28"/>
+          <w:lang w:eastAsia="ja-JP"/>
+        </w:rPr>
+        <w:pict>
+          <v:shapetype id="_x0000_t75" coordsize="21600,21600" o:spt="75" o:preferrelative="t" path="m@4@5l@4@11@9@11@9@5xe" filled="f" stroked="f">
+            <v:stroke joinstyle="miter"/>
+            <v:formulas>
+              <v:f eqn="if lineDrawn pixelLineWidth 0"/>
+              <v:f eqn="sum @0 1 0"/>
+              <v:f eqn="sum 0 0 @1"/>
+              <v:f eqn="prod @2 1 2"/>
+              <v:f eqn="prod @3 21600 pixelWidth"/>
+              <v:f eqn="prod @3 21600 pixelHeight"/>
+              <v:f eqn="sum @0 0 1"/>
+              <v:f eqn="prod @6 1 2"/>
+              <v:f eqn="prod @7 21600 pixelWidth"/>
+              <v:f eqn="sum @8 21600 0"/>
+              <v:f eqn="prod @7 21600 pixelHeight"/>
+              <v:f eqn="sum @10 21600 0"/>
+            </v:formulas>
+            <v:path o:extrusionok="f" gradientshapeok="t" o:connecttype="rect"/>
+            <o:lock v:ext="edit" aspectratio="t"/>
+          </v:shapetype>
+          <v:shape id="_x0000_i1025" type="#_x0000_t75" style="width:467.25pt;height:350.25pt">
+            <v:imagedata r:id="rId7" o:title="Безымянный" croptop="2562f"/>
+          </v:shape>
+        </w:pict>
+      </w:r>
+    </w:p>
+    <w:p>
+      <w:pPr>
+        <w:jc w:val="center"/>
+        <w:rPr>
+          <w:rFonts w:ascii="Times New Roman" w:hAnsi="Times New Roman" w:cs="Times New Roman"/>
+          <w:sz w:val="28"/>
+          <w:szCs w:val="28"/>
+          <w:lang w:eastAsia="ja-JP"/>
+        </w:rPr>
+      </w:pPr>
       <w:r>
         <w:rPr>
           <w:rFonts w:ascii="Times New Roman" w:hAnsi="Times New Roman" w:cs="Times New Roman"/>
           <w:noProof/>
           <w:sz w:val="28"/>
           <w:szCs w:val="28"/>
+          <w:lang w:eastAsia="ru-RU"/>
+        </w:rPr>
+        <w:lastRenderedPageBreak/>
+        <w:pict>
+          <v:shape id="_x0000_i1031" type="#_x0000_t75" style="width:467.25pt;height:348.75pt">
+            <v:imagedata r:id="rId8" o:title="Безымянный" croptop="2832f"/>
+          </v:shape>
+        </w:pict>
+      </w:r>
+    </w:p>
+    <w:p>
+      <w:pPr>
+        <w:jc w:val="center"/>
+        <w:rPr>
+          <w:rFonts w:ascii="Times New Roman" w:hAnsi="Times New Roman" w:cs="Times New Roman"/>
+          <w:sz w:val="28"/>
+          <w:szCs w:val="28"/>
           <w:lang w:eastAsia="ja-JP"/>
         </w:rPr>
-        <w:drawing>
-          <wp:inline distT="0" distB="0" distL="0" distR="0">
-            <wp:extent cx="5940425" cy="5210810"/>
-            <wp:effectExtent l="0" t="0" r="3175" b="8890"/>
-            <wp:docPr id="2" name="Рисунок 2"/>
-            <wp:cNvGraphicFramePr>
-              <a:graphicFrameLocks xmlns:a="http://schemas.openxmlformats.org/drawingml/2006/main" noChangeAspect="1"/>
-            </wp:cNvGraphicFramePr>
-            <a:graphic xmlns:a="http://schemas.openxmlformats.org/drawingml/2006/main">
-              <a:graphicData uri="http://schemas.openxmlformats.org/drawingml/2006/picture">
-                <pic:pic xmlns:pic="http://schemas.openxmlformats.org/drawingml/2006/picture">
-                  <pic:nvPicPr>
-                    <pic:cNvPr id="2" name="Screenshot_9.png"/>
-                    <pic:cNvPicPr/>
-                  </pic:nvPicPr>
-                  <pic:blipFill>
-                    <a:blip r:embed="rId7">
-                      <a:extLst>
-                        <a:ext uri="{28A0092B-C50C-407E-A947-70E740481C1C}">
-                          <a14:useLocalDpi xmlns:a14="http://schemas.microsoft.com/office/drawing/2010/main" val="0"/>
-                        </a:ext>
-                      </a:extLst>
-                    </a:blip>
-                    <a:stretch>
-                      <a:fillRect/>
-                    </a:stretch>
-                  </pic:blipFill>
-                  <pic:spPr>
-                    <a:xfrm>
-                      <a:off x="0" y="0"/>
-                      <a:ext cx="5940425" cy="5210810"/>
-                    </a:xfrm>
-                    <a:prstGeom prst="rect">
-                      <a:avLst/>
-                    </a:prstGeom>
-                  </pic:spPr>
-                </pic:pic>
-              </a:graphicData>
-            </a:graphic>
-          </wp:inline>
-        </w:drawing>
+      </w:pPr>
+      <w:r>
+        <w:rPr>
+          <w:rFonts w:ascii="Times New Roman" w:hAnsi="Times New Roman" w:cs="Times New Roman"/>
+          <w:sz w:val="28"/>
+          <w:szCs w:val="28"/>
+          <w:lang w:eastAsia="ja-JP"/>
+        </w:rPr>
+        <w:t>Меню паузы, где можно сохранить игру и позже загрузить</w:t>
       </w:r>
     </w:p>
     <w:p>
@@ -655,11 +715,118 @@
       <w:r>
         <w:rPr>
           <w:rFonts w:ascii="Times New Roman" w:hAnsi="Times New Roman" w:cs="Times New Roman"/>
+          <w:noProof/>
+          <w:sz w:val="28"/>
+          <w:szCs w:val="28"/>
+          <w:lang w:eastAsia="ru-RU"/>
+        </w:rPr>
+        <w:lastRenderedPageBreak/>
+        <w:pict>
+          <v:shape id="_x0000_i1037" type="#_x0000_t75" style="width:467.25pt;height:348.75pt">
+            <v:imagedata r:id="rId9" o:title="Безымянный" croptop="2442f"/>
+          </v:shape>
+        </w:pict>
+      </w:r>
+    </w:p>
+    <w:p>
+      <w:pPr>
+        <w:jc w:val="center"/>
+        <w:rPr>
+          <w:rFonts w:ascii="Times New Roman" w:hAnsi="Times New Roman" w:cs="Times New Roman"/>
+          <w:sz w:val="28"/>
+          <w:szCs w:val="28"/>
+          <w:lang w:val="en-GB" w:eastAsia="ja-JP"/>
+        </w:rPr>
+      </w:pPr>
+      <w:r>
+        <w:rPr>
+          <w:rFonts w:ascii="Times New Roman" w:hAnsi="Times New Roman" w:cs="Times New Roman"/>
           <w:sz w:val="28"/>
           <w:szCs w:val="28"/>
           <w:lang w:eastAsia="ja-JP"/>
         </w:rPr>
-        <w:t>Стартовое меню</w:t>
+        <w:t xml:space="preserve">Поле. </w:t>
+      </w:r>
+      <w:r>
+        <w:rPr>
+          <w:rFonts w:ascii="Times New Roman" w:hAnsi="Times New Roman" w:cs="Times New Roman"/>
+          <w:sz w:val="28"/>
+          <w:szCs w:val="28"/>
+          <w:lang w:eastAsia="ja-JP"/>
+        </w:rPr>
+        <w:t xml:space="preserve">Герой в синих штанах, </w:t>
+      </w:r>
+      <w:r>
+        <w:rPr>
+          <w:rFonts w:ascii="Times New Roman" w:hAnsi="Times New Roman" w:cs="Times New Roman"/>
+          <w:sz w:val="28"/>
+          <w:szCs w:val="28"/>
+          <w:lang w:eastAsia="ja-JP"/>
+        </w:rPr>
+        <w:t xml:space="preserve">синие </w:t>
+      </w:r>
+      <w:r>
+        <w:rPr>
+          <w:rFonts w:ascii="Times New Roman" w:hAnsi="Times New Roman" w:cs="Times New Roman"/>
+          <w:sz w:val="28"/>
+          <w:szCs w:val="28"/>
+          <w:lang w:eastAsia="ja-JP"/>
+        </w:rPr>
+        <w:t xml:space="preserve">кружки </w:t>
+      </w:r>
+      <w:r>
+        <w:rPr>
+          <w:rFonts w:ascii="Times New Roman" w:hAnsi="Times New Roman" w:cs="Times New Roman"/>
+          <w:sz w:val="28"/>
+          <w:szCs w:val="28"/>
+          <w:lang w:eastAsia="ja-JP"/>
+        </w:rPr>
+        <w:t>– место куда можно поставить ловушки</w:t>
+      </w:r>
+      <w:r>
+        <w:rPr>
+          <w:rFonts w:ascii="Times New Roman" w:hAnsi="Times New Roman" w:cs="Times New Roman"/>
+          <w:sz w:val="28"/>
+          <w:szCs w:val="28"/>
+          <w:lang w:eastAsia="ja-JP"/>
+        </w:rPr>
+        <w:t xml:space="preserve">, монетки, </w:t>
+      </w:r>
+      <w:r>
+        <w:rPr>
+          <w:rFonts w:ascii="Times New Roman" w:hAnsi="Times New Roman" w:cs="Times New Roman"/>
+          <w:sz w:val="28"/>
+          <w:szCs w:val="28"/>
+          <w:lang w:eastAsia="ja-JP"/>
+        </w:rPr>
+        <w:t>слева</w:t>
+      </w:r>
+      <w:r>
+        <w:rPr>
+          <w:rFonts w:ascii="Times New Roman" w:hAnsi="Times New Roman" w:cs="Times New Roman"/>
+          <w:sz w:val="28"/>
+          <w:szCs w:val="28"/>
+          <w:lang w:eastAsia="ja-JP"/>
+        </w:rPr>
+        <w:t xml:space="preserve"> сверху ото</w:t>
+      </w:r>
+      <w:r>
+        <w:rPr>
+          <w:rFonts w:ascii="Times New Roman" w:hAnsi="Times New Roman" w:cs="Times New Roman"/>
+          <w:sz w:val="28"/>
+          <w:szCs w:val="28"/>
+          <w:lang w:eastAsia="ja-JP"/>
+        </w:rPr>
+        <w:t>бражается здоровье игрока и его количество оставшихся действий, справа</w:t>
+      </w:r>
+      <w:r>
+        <w:rPr>
+          <w:rFonts w:ascii="Times New Roman" w:hAnsi="Times New Roman" w:cs="Times New Roman"/>
+          <w:sz w:val="28"/>
+          <w:szCs w:val="28"/>
+          <w:lang w:eastAsia="ja-JP"/>
+        </w:rPr>
+        <w:t xml:space="preserve"> сверху количество оставшихся монет.</w:t>
       </w:r>
     </w:p>
     <w:p>
@@ -672,250 +839,22 @@
           <w:lang w:eastAsia="ja-JP"/>
         </w:rPr>
       </w:pPr>
-      <w:r>
-        <w:rPr>
-          <w:rFonts w:ascii="Times New Roman" w:hAnsi="Times New Roman" w:cs="Times New Roman"/>
-          <w:noProof/>
+      <w:bookmarkStart w:id="0" w:name="_GoBack"/>
+      <w:r>
+        <w:rPr>
+          <w:rFonts w:ascii="Times New Roman" w:hAnsi="Times New Roman" w:cs="Times New Roman"/>
           <w:sz w:val="28"/>
           <w:szCs w:val="28"/>
           <w:lang w:eastAsia="ja-JP"/>
         </w:rPr>
         <w:lastRenderedPageBreak/>
-        <w:drawing>
-          <wp:inline distT="0" distB="0" distL="0" distR="0">
-            <wp:extent cx="5940425" cy="5222875"/>
-            <wp:effectExtent l="0" t="0" r="3175" b="0"/>
-            <wp:docPr id="14" name="Рисунок 14"/>
-            <wp:cNvGraphicFramePr>
-              <a:graphicFrameLocks xmlns:a="http://schemas.openxmlformats.org/drawingml/2006/main" noChangeAspect="1"/>
-            </wp:cNvGraphicFramePr>
-            <a:graphic xmlns:a="http://schemas.openxmlformats.org/drawingml/2006/main">
-              <a:graphicData uri="http://schemas.openxmlformats.org/drawingml/2006/picture">
-                <pic:pic xmlns:pic="http://schemas.openxmlformats.org/drawingml/2006/picture">
-                  <pic:nvPicPr>
-                    <pic:cNvPr id="14" name="Screenshot_12.png"/>
-                    <pic:cNvPicPr/>
-                  </pic:nvPicPr>
-                  <pic:blipFill>
-                    <a:blip r:embed="rId8">
-                      <a:extLst>
-                        <a:ext uri="{28A0092B-C50C-407E-A947-70E740481C1C}">
-                          <a14:useLocalDpi xmlns:a14="http://schemas.microsoft.com/office/drawing/2010/main" val="0"/>
-                        </a:ext>
-                      </a:extLst>
-                    </a:blip>
-                    <a:stretch>
-                      <a:fillRect/>
-                    </a:stretch>
-                  </pic:blipFill>
-                  <pic:spPr>
-                    <a:xfrm>
-                      <a:off x="0" y="0"/>
-                      <a:ext cx="5940425" cy="5222875"/>
-                    </a:xfrm>
-                    <a:prstGeom prst="rect">
-                      <a:avLst/>
-                    </a:prstGeom>
-                  </pic:spPr>
-                </pic:pic>
-              </a:graphicData>
-            </a:graphic>
-          </wp:inline>
-        </w:drawing>
-      </w:r>
-    </w:p>
-    <w:p>
-      <w:pPr>
-        <w:jc w:val="center"/>
-        <w:rPr>
-          <w:rFonts w:ascii="Times New Roman" w:hAnsi="Times New Roman" w:cs="Times New Roman"/>
-          <w:sz w:val="28"/>
-          <w:szCs w:val="28"/>
-          <w:lang w:eastAsia="ja-JP"/>
-        </w:rPr>
-      </w:pPr>
-      <w:r>
-        <w:rPr>
-          <w:rFonts w:ascii="Times New Roman" w:hAnsi="Times New Roman" w:cs="Times New Roman"/>
-          <w:sz w:val="28"/>
-          <w:szCs w:val="28"/>
-          <w:lang w:eastAsia="ja-JP"/>
-        </w:rPr>
-        <w:t>Меню паузы, где можно сохранить игру и позже загрузить</w:t>
-      </w:r>
-    </w:p>
-    <w:p>
-      <w:pPr>
-        <w:jc w:val="center"/>
-        <w:rPr>
-          <w:rFonts w:ascii="Times New Roman" w:hAnsi="Times New Roman" w:cs="Times New Roman"/>
-          <w:sz w:val="28"/>
-          <w:szCs w:val="28"/>
-          <w:lang w:eastAsia="ja-JP"/>
-        </w:rPr>
-      </w:pPr>
-      <w:r>
-        <w:rPr>
-          <w:rFonts w:ascii="Times New Roman" w:hAnsi="Times New Roman" w:cs="Times New Roman"/>
-          <w:noProof/>
-          <w:sz w:val="28"/>
-          <w:szCs w:val="28"/>
-          <w:lang w:eastAsia="ja-JP"/>
-        </w:rPr>
-        <w:lastRenderedPageBreak/>
-        <w:drawing>
-          <wp:inline distT="0" distB="0" distL="0" distR="0">
-            <wp:extent cx="5940425" cy="5208905"/>
-            <wp:effectExtent l="0" t="0" r="3175" b="0"/>
-            <wp:docPr id="16" name="Рисунок 16"/>
-            <wp:cNvGraphicFramePr>
-              <a:graphicFrameLocks xmlns:a="http://schemas.openxmlformats.org/drawingml/2006/main" noChangeAspect="1"/>
-            </wp:cNvGraphicFramePr>
-            <a:graphic xmlns:a="http://schemas.openxmlformats.org/drawingml/2006/main">
-              <a:graphicData uri="http://schemas.openxmlformats.org/drawingml/2006/picture">
-                <pic:pic xmlns:pic="http://schemas.openxmlformats.org/drawingml/2006/picture">
-                  <pic:nvPicPr>
-                    <pic:cNvPr id="16" name="Screenshot_13.png"/>
-                    <pic:cNvPicPr/>
-                  </pic:nvPicPr>
-                  <pic:blipFill>
-                    <a:blip r:embed="rId9">
-                      <a:extLst>
-                        <a:ext uri="{28A0092B-C50C-407E-A947-70E740481C1C}">
-                          <a14:useLocalDpi xmlns:a14="http://schemas.microsoft.com/office/drawing/2010/main" val="0"/>
-                        </a:ext>
-                      </a:extLst>
-                    </a:blip>
-                    <a:stretch>
-                      <a:fillRect/>
-                    </a:stretch>
-                  </pic:blipFill>
-                  <pic:spPr>
-                    <a:xfrm>
-                      <a:off x="0" y="0"/>
-                      <a:ext cx="5940425" cy="5208905"/>
-                    </a:xfrm>
-                    <a:prstGeom prst="rect">
-                      <a:avLst/>
-                    </a:prstGeom>
-                  </pic:spPr>
-                </pic:pic>
-              </a:graphicData>
-            </a:graphic>
-          </wp:inline>
-        </w:drawing>
-      </w:r>
-    </w:p>
-    <w:p>
-      <w:pPr>
-        <w:jc w:val="center"/>
-        <w:rPr>
-          <w:rFonts w:ascii="Times New Roman" w:hAnsi="Times New Roman" w:cs="Times New Roman"/>
-          <w:sz w:val="28"/>
-          <w:szCs w:val="28"/>
-          <w:lang w:eastAsia="ja-JP"/>
-        </w:rPr>
-      </w:pPr>
-      <w:r>
-        <w:rPr>
-          <w:rFonts w:ascii="Times New Roman" w:hAnsi="Times New Roman" w:cs="Times New Roman"/>
-          <w:sz w:val="28"/>
-          <w:szCs w:val="28"/>
-          <w:lang w:eastAsia="ja-JP"/>
-        </w:rPr>
-        <w:t xml:space="preserve">Поле. </w:t>
-      </w:r>
-      <w:r>
-        <w:rPr>
-          <w:rFonts w:ascii="Times New Roman" w:hAnsi="Times New Roman" w:cs="Times New Roman"/>
-          <w:sz w:val="28"/>
-          <w:szCs w:val="28"/>
-          <w:lang w:eastAsia="ja-JP"/>
-        </w:rPr>
-        <w:t>Герой в синих штанах, кружки рядом – возможные ходы, большие жёлтые круги – монетки, справа сверху отображается здоровье игрока, слева сверху количество оставшихся монет.</w:t>
-      </w:r>
-    </w:p>
-    <w:p>
-      <w:pPr>
-        <w:jc w:val="center"/>
-        <w:rPr>
-          <w:rFonts w:ascii="Times New Roman" w:hAnsi="Times New Roman" w:cs="Times New Roman"/>
-          <w:sz w:val="28"/>
-          <w:szCs w:val="28"/>
-          <w:lang w:eastAsia="ja-JP"/>
-        </w:rPr>
-      </w:pPr>
-      <w:r>
-        <w:rPr>
-          <w:rFonts w:ascii="Times New Roman" w:hAnsi="Times New Roman" w:cs="Times New Roman"/>
-          <w:noProof/>
-          <w:sz w:val="28"/>
-          <w:szCs w:val="28"/>
-          <w:lang w:eastAsia="ja-JP"/>
-        </w:rPr>
-        <w:lastRenderedPageBreak/>
-        <w:drawing>
-          <wp:inline distT="0" distB="0" distL="0" distR="0">
-            <wp:extent cx="5940425" cy="5231765"/>
-            <wp:effectExtent l="0" t="0" r="3175" b="6985"/>
-            <wp:docPr id="17" name="Рисунок 17"/>
-            <wp:cNvGraphicFramePr>
-              <a:graphicFrameLocks xmlns:a="http://schemas.openxmlformats.org/drawingml/2006/main" noChangeAspect="1"/>
-            </wp:cNvGraphicFramePr>
-            <a:graphic xmlns:a="http://schemas.openxmlformats.org/drawingml/2006/main">
-              <a:graphicData uri="http://schemas.openxmlformats.org/drawingml/2006/picture">
-                <pic:pic xmlns:pic="http://schemas.openxmlformats.org/drawingml/2006/picture">
-                  <pic:nvPicPr>
-                    <pic:cNvPr id="17" name="Screenshot_14.png"/>
-                    <pic:cNvPicPr/>
-                  </pic:nvPicPr>
-                  <pic:blipFill>
-                    <a:blip r:embed="rId10">
-                      <a:extLst>
-                        <a:ext uri="{28A0092B-C50C-407E-A947-70E740481C1C}">
-                          <a14:useLocalDpi xmlns:a14="http://schemas.microsoft.com/office/drawing/2010/main" val="0"/>
-                        </a:ext>
-                      </a:extLst>
-                    </a:blip>
-                    <a:stretch>
-                      <a:fillRect/>
-                    </a:stretch>
-                  </pic:blipFill>
-                  <pic:spPr>
-                    <a:xfrm>
-                      <a:off x="0" y="0"/>
-                      <a:ext cx="5940425" cy="5231765"/>
-                    </a:xfrm>
-                    <a:prstGeom prst="rect">
-                      <a:avLst/>
-                    </a:prstGeom>
-                  </pic:spPr>
-                </pic:pic>
-              </a:graphicData>
-            </a:graphic>
-          </wp:inline>
-        </w:drawing>
-      </w:r>
-    </w:p>
-    <w:p>
-      <w:pPr>
-        <w:jc w:val="center"/>
-        <w:rPr>
-          <w:rFonts w:ascii="Times New Roman" w:hAnsi="Times New Roman" w:cs="Times New Roman"/>
-          <w:sz w:val="28"/>
-          <w:szCs w:val="28"/>
-          <w:lang w:eastAsia="ja-JP"/>
-        </w:rPr>
-      </w:pPr>
-      <w:r>
-        <w:rPr>
-          <w:rFonts w:ascii="Times New Roman" w:hAnsi="Times New Roman" w:cs="Times New Roman"/>
-          <w:sz w:val="28"/>
-          <w:szCs w:val="28"/>
-          <w:lang w:eastAsia="ja-JP"/>
-        </w:rPr>
-        <w:t>Демонстрация работы ловушек, если в момент запуска клетки на ячейке никого нет, она преобразуется в ловушку, иначе сверху летит клетка… При попадании на какого-то героя, клетка вместе с героем постепенно исчезает.</w:t>
-      </w:r>
+        <w:pict>
+          <v:shape id="_x0000_i1038" type="#_x0000_t75" style="width:468pt;height:351pt">
+            <v:imagedata r:id="rId10" o:title="Безымянный"/>
+          </v:shape>
+        </w:pict>
+      </w:r>
+      <w:bookmarkEnd w:id="0"/>
     </w:p>
     <w:sectPr>
       <w:pgSz w:w="11906" w:h="16838"/>
@@ -928,7 +867,7 @@
 </file>
 
 <file path=word/endnotes.xml><?xml version="1.0" encoding="utf-8"?>
-<w:endnotes xmlns:wpc="http://schemas.microsoft.com/office/word/2010/wordprocessingCanvas" xmlns:mc="http://schemas.openxmlformats.org/markup-compatibility/2006" xmlns:o="urn:schemas-microsoft-com:office:office" xmlns:r="http://schemas.openxmlformats.org/officeDocument/2006/relationships" xmlns:m="http://schemas.openxmlformats.org/officeDocument/2006/math" xmlns:v="urn:schemas-microsoft-com:vml" xmlns:wp14="http://schemas.microsoft.com/office/word/2010/wordprocessingDrawing" xmlns:wp="http://schemas.openxmlformats.org/drawingml/2006/wordprocessingDrawing" xmlns:w10="urn:schemas-microsoft-com:office:word" xmlns:w="http://schemas.openxmlformats.org/wordprocessingml/2006/main" xmlns:w14="http://schemas.microsoft.com/office/word/2010/wordml" xmlns:w15="http://schemas.microsoft.com/office/word/2012/wordml" xmlns:wpg="http://schemas.microsoft.com/office/word/2010/wordprocessingGroup" xmlns:wpi="http://schemas.microsoft.com/office/word/2010/wordprocessingInk" xmlns:wne="http://schemas.microsoft.com/office/word/2006/wordml" xmlns:wps="http://schemas.microsoft.com/office/word/2010/wordprocessingShape" mc:Ignorable="w14 w15 wp14">
+<w:endnotes xmlns:wpc="http://schemas.microsoft.com/office/word/2010/wordprocessingCanvas" xmlns:cx="http://schemas.microsoft.com/office/drawing/2014/chartex" xmlns:cx1="http://schemas.microsoft.com/office/drawing/2015/9/8/chartex" xmlns:mc="http://schemas.openxmlformats.org/markup-compatibility/2006" xmlns:o="urn:schemas-microsoft-com:office:office" xmlns:r="http://schemas.openxmlformats.org/officeDocument/2006/relationships" xmlns:m="http://schemas.openxmlformats.org/officeDocument/2006/math" xmlns:v="urn:schemas-microsoft-com:vml" xmlns:wp14="http://schemas.microsoft.com/office/word/2010/wordprocessingDrawing" xmlns:wp="http://schemas.openxmlformats.org/drawingml/2006/wordprocessingDrawing" xmlns:w10="urn:schemas-microsoft-com:office:word" xmlns:w="http://schemas.openxmlformats.org/wordprocessingml/2006/main" xmlns:w14="http://schemas.microsoft.com/office/word/2010/wordml" xmlns:w15="http://schemas.microsoft.com/office/word/2012/wordml" xmlns:w16se="http://schemas.microsoft.com/office/word/2015/wordml/symex" xmlns:wpg="http://schemas.microsoft.com/office/word/2010/wordprocessingGroup" xmlns:wpi="http://schemas.microsoft.com/office/word/2010/wordprocessingInk" xmlns:wne="http://schemas.microsoft.com/office/word/2006/wordml" xmlns:wps="http://schemas.microsoft.com/office/word/2010/wordprocessingShape" mc:Ignorable="w14 w15 w16se wp14">
   <w:endnote w:type="separator" w:id="-1">
     <w:p>
       <w:pPr>
@@ -953,7 +892,7 @@
 </file>
 
 <file path=word/footnotes.xml><?xml version="1.0" encoding="utf-8"?>
-<w:footnotes xmlns:wpc="http://schemas.microsoft.com/office/word/2010/wordprocessingCanvas" xmlns:mc="http://schemas.openxmlformats.org/markup-compatibility/2006" xmlns:o="urn:schemas-microsoft-com:office:office" xmlns:r="http://schemas.openxmlformats.org/officeDocument/2006/relationships" xmlns:m="http://schemas.openxmlformats.org/officeDocument/2006/math" xmlns:v="urn:schemas-microsoft-com:vml" xmlns:wp14="http://schemas.microsoft.com/office/word/2010/wordprocessingDrawing" xmlns:wp="http://schemas.openxmlformats.org/drawingml/2006/wordprocessingDrawing" xmlns:w10="urn:schemas-microsoft-com:office:word" xmlns:w="http://schemas.openxmlformats.org/wordprocessingml/2006/main" xmlns:w14="http://schemas.microsoft.com/office/word/2010/wordml" xmlns:w15="http://schemas.microsoft.com/office/word/2012/wordml" xmlns:wpg="http://schemas.microsoft.com/office/word/2010/wordprocessingGroup" xmlns:wpi="http://schemas.microsoft.com/office/word/2010/wordprocessingInk" xmlns:wne="http://schemas.microsoft.com/office/word/2006/wordml" xmlns:wps="http://schemas.microsoft.com/office/word/2010/wordprocessingShape" mc:Ignorable="w14 w15 wp14">
+<w:footnotes xmlns:wpc="http://schemas.microsoft.com/office/word/2010/wordprocessingCanvas" xmlns:cx="http://schemas.microsoft.com/office/drawing/2014/chartex" xmlns:cx1="http://schemas.microsoft.com/office/drawing/2015/9/8/chartex" xmlns:mc="http://schemas.openxmlformats.org/markup-compatibility/2006" xmlns:o="urn:schemas-microsoft-com:office:office" xmlns:r="http://schemas.openxmlformats.org/officeDocument/2006/relationships" xmlns:m="http://schemas.openxmlformats.org/officeDocument/2006/math" xmlns:v="urn:schemas-microsoft-com:vml" xmlns:wp14="http://schemas.microsoft.com/office/word/2010/wordprocessingDrawing" xmlns:wp="http://schemas.openxmlformats.org/drawingml/2006/wordprocessingDrawing" xmlns:w10="urn:schemas-microsoft-com:office:word" xmlns:w="http://schemas.openxmlformats.org/wordprocessingml/2006/main" xmlns:w14="http://schemas.microsoft.com/office/word/2010/wordml" xmlns:w15="http://schemas.microsoft.com/office/word/2012/wordml" xmlns:w16se="http://schemas.microsoft.com/office/word/2015/wordml/symex" xmlns:wpg="http://schemas.microsoft.com/office/word/2010/wordprocessingGroup" xmlns:wpi="http://schemas.microsoft.com/office/word/2010/wordprocessingInk" xmlns:wne="http://schemas.microsoft.com/office/word/2006/wordml" xmlns:wps="http://schemas.microsoft.com/office/word/2010/wordprocessingShape" mc:Ignorable="w14 w15 w16se wp14">
   <w:footnote w:type="separator" w:id="-1">
     <w:p>
       <w:pPr>
@@ -978,7 +917,7 @@
 </file>
 
 <file path=word/numbering.xml><?xml version="1.0" encoding="utf-8"?>
-<w:numbering xmlns:wpc="http://schemas.microsoft.com/office/word/2010/wordprocessingCanvas" xmlns:mc="http://schemas.openxmlformats.org/markup-compatibility/2006" xmlns:o="urn:schemas-microsoft-com:office:office" xmlns:r="http://schemas.openxmlformats.org/officeDocument/2006/relationships" xmlns:m="http://schemas.openxmlformats.org/officeDocument/2006/math" xmlns:v="urn:schemas-microsoft-com:vml" xmlns:wp14="http://schemas.microsoft.com/office/word/2010/wordprocessingDrawing" xmlns:wp="http://schemas.openxmlformats.org/drawingml/2006/wordprocessingDrawing" xmlns:w10="urn:schemas-microsoft-com:office:word" xmlns:w="http://schemas.openxmlformats.org/wordprocessingml/2006/main" xmlns:w14="http://schemas.microsoft.com/office/word/2010/wordml" xmlns:w15="http://schemas.microsoft.com/office/word/2012/wordml" xmlns:wpg="http://schemas.microsoft.com/office/word/2010/wordprocessingGroup" xmlns:wpi="http://schemas.microsoft.com/office/word/2010/wordprocessingInk" xmlns:wne="http://schemas.microsoft.com/office/word/2006/wordml" xmlns:wps="http://schemas.microsoft.com/office/word/2010/wordprocessingShape" mc:Ignorable="w14 w15 wp14">
+<w:numbering xmlns:wpc="http://schemas.microsoft.com/office/word/2010/wordprocessingCanvas" xmlns:cx="http://schemas.microsoft.com/office/drawing/2014/chartex" xmlns:cx1="http://schemas.microsoft.com/office/drawing/2015/9/8/chartex" xmlns:mc="http://schemas.openxmlformats.org/markup-compatibility/2006" xmlns:o="urn:schemas-microsoft-com:office:office" xmlns:r="http://schemas.openxmlformats.org/officeDocument/2006/relationships" xmlns:m="http://schemas.openxmlformats.org/officeDocument/2006/math" xmlns:v="urn:schemas-microsoft-com:vml" xmlns:wp14="http://schemas.microsoft.com/office/word/2010/wordprocessingDrawing" xmlns:wp="http://schemas.openxmlformats.org/drawingml/2006/wordprocessingDrawing" xmlns:w10="urn:schemas-microsoft-com:office:word" xmlns:w="http://schemas.openxmlformats.org/wordprocessingml/2006/main" xmlns:w14="http://schemas.microsoft.com/office/word/2010/wordml" xmlns:w15="http://schemas.microsoft.com/office/word/2012/wordml" xmlns:w16se="http://schemas.microsoft.com/office/word/2015/wordml/symex" xmlns:wpg="http://schemas.microsoft.com/office/word/2010/wordprocessingGroup" xmlns:wpi="http://schemas.microsoft.com/office/word/2010/wordprocessingInk" xmlns:wne="http://schemas.microsoft.com/office/word/2006/wordml" xmlns:wps="http://schemas.microsoft.com/office/word/2010/wordprocessingShape" mc:Ignorable="w14 w15 w16se wp14">
   <w:abstractNum w:abstractNumId="0" w15:restartNumberingAfterBreak="0">
     <w:nsid w:val="0B7F4206"/>
     <w:multiLevelType w:val="hybridMultilevel"/>
@@ -2083,7 +2022,7 @@
 </file>
 
 <file path=word/styles.xml><?xml version="1.0" encoding="utf-8"?>
-<w:styles xmlns:mc="http://schemas.openxmlformats.org/markup-compatibility/2006" xmlns:r="http://schemas.openxmlformats.org/officeDocument/2006/relationships" xmlns:w="http://schemas.openxmlformats.org/wordprocessingml/2006/main" xmlns:w14="http://schemas.microsoft.com/office/word/2010/wordml" xmlns:w15="http://schemas.microsoft.com/office/word/2012/wordml" mc:Ignorable="w14 w15">
+<w:styles xmlns:mc="http://schemas.openxmlformats.org/markup-compatibility/2006" xmlns:r="http://schemas.openxmlformats.org/officeDocument/2006/relationships" xmlns:w="http://schemas.openxmlformats.org/wordprocessingml/2006/main" xmlns:w14="http://schemas.microsoft.com/office/word/2010/wordml" xmlns:w15="http://schemas.microsoft.com/office/word/2012/wordml" xmlns:w16se="http://schemas.microsoft.com/office/word/2015/wordml/symex" mc:Ignorable="w14 w15 w16se">
   <w:docDefaults>
     <w:rPrDefault>
       <w:rPr>

</xml_diff>